<commit_message>
adding labs updated README
</commit_message>
<xml_diff>
--- a/Labs/LabEC2Docker.docx
+++ b/Labs/LabEC2Docker.docx
@@ -1233,12 +1233,117 @@
         <w:t xml:space="preserve"> my-app</w:t>
       </w:r>
     </w:p>
-    <w:p>
-      <w:r>
-        <w:br/>
-      </w:r>
+    <w:p/>
+    <w:p>
+      <w:pPr>
+        <w:pStyle w:val="Heading2"/>
+      </w:pPr>
+      <w:r>
+        <w:t>Submission and Quiz</w:t>
+      </w:r>
+    </w:p>
+    <w:p/>
+    <w:p>
+      <w:r>
+        <w:lastRenderedPageBreak/>
+        <w:t>Submit the python code you wrote to create the EC2 instance</w:t>
+      </w:r>
+    </w:p>
+    <w:p/>
+    <w:p>
+      <w:pPr>
+        <w:pStyle w:val="Heading2"/>
+      </w:pPr>
       <w:bookmarkStart w:id="0" w:name="_GoBack"/>
-      <w:bookmarkEnd w:id="0"/>
+      <w:r>
+        <w:t>Respond to the Quiz</w:t>
+      </w:r>
+    </w:p>
+    <w:bookmarkEnd w:id="0"/>
+    <w:p/>
+    <w:p>
+      <w:r>
+        <w:t xml:space="preserve">[1] In dealing with AWS EC2 instances, </w:t>
+      </w:r>
+      <w:proofErr w:type="spellStart"/>
+      <w:r>
+        <w:t>chmod</w:t>
+      </w:r>
+      <w:proofErr w:type="spellEnd"/>
+      <w:r>
+        <w:t xml:space="preserve"> is a command that is used to:</w:t>
+      </w:r>
+    </w:p>
+    <w:p/>
+    <w:p>
+      <w:r>
+        <w:t xml:space="preserve">[A] Change the mode of access to EC2 instances from </w:t>
+      </w:r>
+      <w:proofErr w:type="spellStart"/>
+      <w:r>
+        <w:t>ssh</w:t>
+      </w:r>
+      <w:proofErr w:type="spellEnd"/>
+      <w:r>
+        <w:t xml:space="preserve"> to </w:t>
+      </w:r>
+      <w:proofErr w:type="spellStart"/>
+      <w:r>
+        <w:t>ssh</w:t>
+      </w:r>
+      <w:proofErr w:type="spellEnd"/>
+      <w:r>
+        <w:t>+</w:t>
+      </w:r>
+    </w:p>
+    <w:p>
+      <w:r>
+        <w:t>[B] Change the model of the EC2 machine that is started</w:t>
+      </w:r>
+    </w:p>
+    <w:p>
+      <w:r>
+        <w:t xml:space="preserve">[C] Change the permissions on a private key file </w:t>
+      </w:r>
+    </w:p>
+    <w:p>
+      <w:r>
+        <w:t>[D] The statement is false, it has no part in the creation of an EC2 instance</w:t>
+      </w:r>
+    </w:p>
+    <w:p/>
+    <w:p>
+      <w:r>
+        <w:t xml:space="preserve">[2] </w:t>
+      </w:r>
+      <w:r>
+        <w:t xml:space="preserve">An EC2 instance has traffic for port 22 </w:t>
+      </w:r>
+    </w:p>
+    <w:p>
+      <w:r>
+        <w:t xml:space="preserve"> </w:t>
+      </w:r>
+    </w:p>
+    <w:p>
+      <w:r>
+        <w:t>[A] Allowed by creating an egress rule on an F5 firewall</w:t>
+      </w:r>
+    </w:p>
+    <w:p>
+      <w:r>
+        <w:t>[B] Allowed by creating an ingress rule on a security group</w:t>
+      </w:r>
+    </w:p>
+    <w:p>
+      <w:r>
+        <w:t>[C] Denied and is always blocked for security reasons</w:t>
+      </w:r>
+    </w:p>
+    <w:p>
+      <w:r>
+        <w:t>[D] Denied by creating an ingress rule on a security group</w:t>
+      </w:r>
     </w:p>
     <w:sectPr>
       <w:pgSz w:w="11900" w:h="16840"/>

</xml_diff>